<commit_message>
touching up UI Assignment word doc
</commit_message>
<xml_diff>
--- a/UI Engineer Assignment.docx
+++ b/UI Engineer Assignment.docx
@@ -37,7 +37,23 @@
         </w:numPr>
       </w:pPr>
       <w:r>
-        <w:t>Each sales member has a status with a colour associated with it. Critical = red, warning = yellow, and normal = green. They want to display the status with the colours.</w:t>
+        <w:t xml:space="preserve">Each sales member has a status with a </w:t>
+      </w:r>
+      <w:proofErr w:type="spellStart"/>
+      <w:r>
+        <w:t>colour</w:t>
+      </w:r>
+      <w:proofErr w:type="spellEnd"/>
+      <w:r>
+        <w:t xml:space="preserve"> associated with it. Critical = red, warning = yellow, and normal = green. They want to display the status with the </w:t>
+      </w:r>
+      <w:proofErr w:type="spellStart"/>
+      <w:r>
+        <w:t>colours</w:t>
+      </w:r>
+      <w:proofErr w:type="spellEnd"/>
+      <w:r>
+        <w:t>.</w:t>
       </w:r>
     </w:p>
     <w:p>
@@ -616,13 +632,29 @@
     <w:p>
       <w:r>
         <w:lastRenderedPageBreak/>
-        <w:t>This is the hierarchy chart I liked the most, with the blue replaced with the associated status colour for each employee</w:t>
+        <w:t xml:space="preserve">This is the hierarchy chart I liked the most, with the blue replaced with the associated status </w:t>
+      </w:r>
+      <w:proofErr w:type="spellStart"/>
+      <w:r>
+        <w:t>colour</w:t>
+      </w:r>
+      <w:proofErr w:type="spellEnd"/>
+      <w:r>
+        <w:t xml:space="preserve"> for each employee</w:t>
       </w:r>
       <w:r>
         <w:t>’s status</w:t>
       </w:r>
       <w:r>
-        <w:t xml:space="preserve"> and with the colour being prominent</w:t>
+        <w:t xml:space="preserve"> and with the </w:t>
+      </w:r>
+      <w:proofErr w:type="spellStart"/>
+      <w:r>
+        <w:t>colour</w:t>
+      </w:r>
+      <w:proofErr w:type="spellEnd"/>
+      <w:r>
+        <w:t xml:space="preserve"> being prominent</w:t>
       </w:r>
       <w:r>
         <w:t xml:space="preserve"> so</w:t>
@@ -634,13 +666,35 @@
         <w:t>immediately</w:t>
       </w:r>
       <w:r>
-        <w:t xml:space="preserve"> how many ppl are red.</w:t>
-      </w:r>
-    </w:p>
-    <w:p/>
-    <w:p>
-      <w:r>
-        <w:t>In React, I would create a list that would take the data and from there display the Hierarchy tree with the associated status colour.</w:t>
+        <w:t xml:space="preserve"> how many ppl are red</w:t>
+      </w:r>
+      <w:r>
+        <w:t xml:space="preserve">, I will not be adding an image for each </w:t>
+      </w:r>
+      <w:proofErr w:type="gramStart"/>
+      <w:r>
+        <w:t>sales person</w:t>
+      </w:r>
+      <w:proofErr w:type="gramEnd"/>
+      <w:r>
+        <w:t xml:space="preserve"> here</w:t>
+      </w:r>
+      <w:r>
+        <w:t>.</w:t>
+      </w:r>
+    </w:p>
+    <w:p/>
+    <w:p>
+      <w:r>
+        <w:t xml:space="preserve">In React, I would create a list that would take the data and from there display the Hierarchy tree with the associated status </w:t>
+      </w:r>
+      <w:proofErr w:type="spellStart"/>
+      <w:r>
+        <w:t>colour</w:t>
+      </w:r>
+      <w:proofErr w:type="spellEnd"/>
+      <w:r>
+        <w:t>.</w:t>
       </w:r>
     </w:p>
     <w:p/>
@@ -655,6 +709,7 @@
         </w:rPr>
         <w:t>name</w:t>
       </w:r>
+      <w:proofErr w:type="gramStart"/>
       <w:r>
         <w:t>,</w:t>
       </w:r>
@@ -668,6 +723,7 @@
         </w:rPr>
         <w:t>.title</w:t>
       </w:r>
+      <w:proofErr w:type="gramEnd"/>
       <w:r>
         <w:t>, and .</w:t>
       </w:r>
@@ -697,6 +753,12 @@
       </w:r>
       <w:r>
         <w:t xml:space="preserve"> would have to be the same attribute names from the data that is being imported or else if the source data attributes are incorrect then the tree will error out.</w:t>
+      </w:r>
+    </w:p>
+    <w:p/>
+    <w:p>
+      <w:r>
+        <w:t>A thing to take note of is that depending on the hierarchy some of the sales employee’s will spill over to the right side of the screen past it or it will be further down and since the UI isn’t interactable since it’s on a Tv you have to set a type of periodic scroll so that all the data is visible to the VP of Sales.</w:t>
       </w:r>
     </w:p>
     <w:p/>
@@ -986,10 +1048,16 @@
   </w:num>
   <w:num w:numId="3">
     <w:abstractNumId w:val="0"/>
-    <w:lvlOverride w:ilvl="0"/>
   </w:num>
   <w:num w:numId="4">
     <w:abstractNumId w:val="0"/>
+    <w:lvlOverride w:ilvl="0">
+      <w:lvl w:ilvl="0">
+        <w:numFmt w:val="decimal"/>
+        <w:lvlText w:val=""/>
+        <w:lvlJc w:val="left"/>
+      </w:lvl>
+    </w:lvlOverride>
     <w:lvlOverride w:ilvl="1">
       <w:lvl w:ilvl="1">
         <w:numFmt w:val="bullet"/>
@@ -1007,10 +1075,16 @@
         </w:rPr>
       </w:lvl>
     </w:lvlOverride>
-    <w:lvlOverride w:ilvl="0"/>
   </w:num>
   <w:num w:numId="5">
     <w:abstractNumId w:val="0"/>
+    <w:lvlOverride w:ilvl="0">
+      <w:lvl w:ilvl="0">
+        <w:numFmt w:val="decimal"/>
+        <w:lvlText w:val=""/>
+        <w:lvlJc w:val="left"/>
+      </w:lvl>
+    </w:lvlOverride>
     <w:lvlOverride w:ilvl="1">
       <w:lvl w:ilvl="1">
         <w:numFmt w:val="bullet"/>
@@ -1045,7 +1119,6 @@
         </w:rPr>
       </w:lvl>
     </w:lvlOverride>
-    <w:lvlOverride w:ilvl="0"/>
   </w:num>
 </w:numbering>
 </file>

</xml_diff>